<commit_message>
why do I wake up in the middle of the night
</commit_message>
<xml_diff>
--- a/docs/manual.docx
+++ b/docs/manual.docx
@@ -1,13 +1,11 @@
 
 <file path=word/document.xml><?xml version="1.0" encoding="utf-8"?>
-<w:document xmlns:wpc="http://schemas.microsoft.com/office/word/2010/wordprocessingCanvas" xmlns:cx="http://schemas.microsoft.com/office/drawing/2014/chartex" xmlns:cx1="http://schemas.microsoft.com/office/drawing/2015/9/8/chartex" xmlns:mc="http://schemas.openxmlformats.org/markup-compatibility/2006" xmlns:o="urn:schemas-microsoft-com:office:office" xmlns:r="http://schemas.openxmlformats.org/officeDocument/2006/relationships" xmlns:m="http://schemas.openxmlformats.org/officeDocument/2006/math" xmlns:v="urn:schemas-microsoft-com:vml" xmlns:wp14="http://schemas.microsoft.com/office/word/2010/wordprocessingDrawing" xmlns:wp="http://schemas.openxmlformats.org/drawingml/2006/wordprocessingDrawing" xmlns:w10="urn:schemas-microsoft-com:office:word" xmlns:w="http://schemas.openxmlformats.org/wordprocessingml/2006/main" xmlns:w14="http://schemas.microsoft.com/office/word/2010/wordml" xmlns:w15="http://schemas.microsoft.com/office/word/2012/wordml" xmlns:w16se="http://schemas.microsoft.com/office/word/2015/wordml/symex" xmlns:wpg="http://schemas.microsoft.com/office/word/2010/wordprocessingGroup" xmlns:wpi="http://schemas.microsoft.com/office/word/2010/wordprocessingInk" xmlns:wne="http://schemas.microsoft.com/office/word/2006/wordml" xmlns:wps="http://schemas.microsoft.com/office/word/2010/wordprocessingShape" mc:Ignorable="w14 w15 w16se wp14">
+<w:document xmlns:wpc="http://schemas.microsoft.com/office/word/2010/wordprocessingCanvas" xmlns:cx="http://schemas.microsoft.com/office/drawing/2014/chartex" xmlns:cx1="http://schemas.microsoft.com/office/drawing/2015/9/8/chartex" xmlns:cx2="http://schemas.microsoft.com/office/drawing/2015/10/21/chartex" xmlns:cx3="http://schemas.microsoft.com/office/drawing/2016/5/9/chartex" xmlns:cx4="http://schemas.microsoft.com/office/drawing/2016/5/10/chartex" xmlns:cx5="http://schemas.microsoft.com/office/drawing/2016/5/11/chartex" xmlns:cx6="http://schemas.microsoft.com/office/drawing/2016/5/12/chartex" xmlns:cx7="http://schemas.microsoft.com/office/drawing/2016/5/13/chartex" xmlns:cx8="http://schemas.microsoft.com/office/drawing/2016/5/14/chartex" xmlns:mc="http://schemas.openxmlformats.org/markup-compatibility/2006" xmlns:aink="http://schemas.microsoft.com/office/drawing/2016/ink" xmlns:am3d="http://schemas.microsoft.com/office/drawing/2017/model3d" xmlns:o="urn:schemas-microsoft-com:office:office" xmlns:oel="http://schemas.microsoft.com/office/2019/extlst" xmlns:r="http://schemas.openxmlformats.org/officeDocument/2006/relationships" xmlns:m="http://schemas.openxmlformats.org/officeDocument/2006/math" xmlns:v="urn:schemas-microsoft-com:vml" xmlns:wp14="http://schemas.microsoft.com/office/word/2010/wordprocessingDrawing" xmlns:wp="http://schemas.openxmlformats.org/drawingml/2006/wordprocessingDrawing" xmlns:w10="urn:schemas-microsoft-com:office:word" xmlns:w="http://schemas.openxmlformats.org/wordprocessingml/2006/main" xmlns:w14="http://schemas.microsoft.com/office/word/2010/wordml" xmlns:w15="http://schemas.microsoft.com/office/word/2012/wordml" xmlns:w16cex="http://schemas.microsoft.com/office/word/2018/wordml/cex" xmlns:w16cid="http://schemas.microsoft.com/office/word/2016/wordml/cid" xmlns:w16="http://schemas.microsoft.com/office/word/2018/wordml" xmlns:w16du="http://schemas.microsoft.com/office/word/2023/wordml/word16du" xmlns:w16sdtdh="http://schemas.microsoft.com/office/word/2020/wordml/sdtdatahash" xmlns:w16sdtfl="http://schemas.microsoft.com/office/word/2024/wordml/sdtformatlock" xmlns:w16se="http://schemas.microsoft.com/office/word/2015/wordml/symex" xmlns:wpg="http://schemas.microsoft.com/office/word/2010/wordprocessingGroup" xmlns:wpi="http://schemas.microsoft.com/office/word/2010/wordprocessingInk" xmlns:wne="http://schemas.microsoft.com/office/word/2006/wordml" xmlns:wps="http://schemas.microsoft.com/office/word/2010/wordprocessingShape" mc:Ignorable="w14 w15 w16se w16cid w16 w16cex w16sdtdh w16sdtfl w16du wp14">
   <w:body>
     <w:p>
       <w:pPr>
-        <w:jc w:val="center"/>
         <w:rPr>
           <w:rFonts w:ascii="Times New Roman" w:hAnsi="Times New Roman" w:cs="Times New Roman"/>
-          <w:b/>
           <w:sz w:val="24"/>
           <w:szCs w:val="24"/>
         </w:rPr>
@@ -21,32 +19,55 @@
         </w:rPr>
         <w:t>Objective</w:t>
       </w:r>
-    </w:p>
-    <w:p>
-      <w:pPr>
+      <w:r>
         <w:rPr>
           <w:rFonts w:ascii="Times New Roman" w:hAnsi="Times New Roman" w:cs="Times New Roman"/>
+          <w:b/>
           <w:sz w:val="24"/>
           <w:szCs w:val="24"/>
         </w:rPr>
-      </w:pPr>
+        <w:t xml:space="preserve">: </w:t>
+      </w:r>
       <w:r>
         <w:rPr>
           <w:rFonts w:ascii="Times New Roman" w:hAnsi="Times New Roman" w:cs="Times New Roman"/>
           <w:sz w:val="24"/>
           <w:szCs w:val="24"/>
         </w:rPr>
-        <w:t>Manipulate, with the below modules, the input polynomials from IN then move the correct answer to OUT.</w:t>
+        <w:t>Pass inputs from IN</w:t>
       </w:r>
-    </w:p>
-    <w:p>
-      <w:pPr>
+      <w:r>
         <w:rPr>
           <w:rFonts w:ascii="Times New Roman" w:hAnsi="Times New Roman" w:cs="Times New Roman"/>
           <w:sz w:val="24"/>
           <w:szCs w:val="24"/>
         </w:rPr>
-      </w:pPr>
+        <w:t xml:space="preserve">, transform then </w:t>
+      </w:r>
+      <w:r>
+        <w:rPr>
+          <w:rFonts w:ascii="Times New Roman" w:hAnsi="Times New Roman" w:cs="Times New Roman"/>
+          <w:sz w:val="24"/>
+          <w:szCs w:val="24"/>
+        </w:rPr>
+        <w:t>correctly</w:t>
+      </w:r>
+      <w:r>
+        <w:rPr>
+          <w:rFonts w:ascii="Times New Roman" w:hAnsi="Times New Roman" w:cs="Times New Roman"/>
+          <w:sz w:val="24"/>
+          <w:szCs w:val="24"/>
+        </w:rPr>
+        <w:t>, then move them to</w:t>
+      </w:r>
+      <w:r>
+        <w:rPr>
+          <w:rFonts w:ascii="Times New Roman" w:hAnsi="Times New Roman" w:cs="Times New Roman"/>
+          <w:sz w:val="24"/>
+          <w:szCs w:val="24"/>
+        </w:rPr>
+        <w:t xml:space="preserve"> OUT.</w:t>
+      </w:r>
     </w:p>
     <w:p>
       <w:pPr>
@@ -186,8 +207,6 @@
               </w:rPr>
               <w:t>Paused if there is no OUT.</w:t>
             </w:r>
-            <w:bookmarkStart w:id="0" w:name="_GoBack"/>
-            <w:bookmarkEnd w:id="0"/>
           </w:p>
           <w:p>
             <w:pPr>
@@ -250,31 +269,15 @@
                 <w:sz w:val="24"/>
                 <w:szCs w:val="24"/>
               </w:rPr>
-              <w:t xml:space="preserve">Consumes a </w:t>
-            </w:r>
-            <w:r>
-              <w:rPr>
-                <w:rFonts w:ascii="Times New Roman" w:hAnsi="Times New Roman" w:cs="Times New Roman"/>
-                <w:sz w:val="24"/>
-                <w:szCs w:val="24"/>
-              </w:rPr>
-              <w:t>polynomial and</w:t>
-            </w:r>
-            <w:r>
-              <w:rPr>
-                <w:rFonts w:ascii="Times New Roman" w:hAnsi="Times New Roman" w:cs="Times New Roman"/>
-                <w:sz w:val="24"/>
-                <w:szCs w:val="24"/>
-              </w:rPr>
-              <w:t xml:space="preserve"> submits it as the output.</w:t>
-            </w:r>
-            <w:r>
-              <w:rPr>
-                <w:rFonts w:ascii="Times New Roman" w:hAnsi="Times New Roman" w:cs="Times New Roman"/>
-                <w:sz w:val="24"/>
-                <w:szCs w:val="24"/>
-              </w:rPr>
-              <w:t xml:space="preserve"> This is the only way to submit outputs.</w:t>
+              <w:t>Submits an answer.</w:t>
+            </w:r>
+            <w:r>
+              <w:rPr>
+                <w:rFonts w:ascii="Times New Roman" w:hAnsi="Times New Roman" w:cs="Times New Roman"/>
+                <w:sz w:val="24"/>
+                <w:szCs w:val="24"/>
+              </w:rPr>
+              <w:t xml:space="preserve"> Whether it is correct or not will be highlighted in green or red.</w:t>
             </w:r>
           </w:p>
         </w:tc>
@@ -299,16 +302,7 @@
                 <w:sz w:val="24"/>
                 <w:szCs w:val="24"/>
               </w:rPr>
-              <w:t xml:space="preserve">UP, DOWN, </w:t>
-            </w:r>
-            <w:r>
-              <w:rPr>
-                <w:rFonts w:ascii="Times New Roman" w:hAnsi="Times New Roman" w:cs="Times New Roman"/>
-                <w:sz w:val="24"/>
-                <w:szCs w:val="24"/>
-              </w:rPr>
-              <w:br/>
-              <w:t>LEFT, RIGHT</w:t>
+              <w:t>RAISE</w:t>
             </w:r>
           </w:p>
         </w:tc>
@@ -330,33 +324,173 @@
                 <w:sz w:val="24"/>
                 <w:szCs w:val="24"/>
               </w:rPr>
-              <w:t>Pushes the po</w:t>
-            </w:r>
-            <w:r>
-              <w:rPr>
-                <w:rFonts w:ascii="Times New Roman" w:hAnsi="Times New Roman" w:cs="Times New Roman"/>
-                <w:sz w:val="24"/>
-                <w:szCs w:val="24"/>
-              </w:rPr>
-              <w:t>lynomial in the given direction, also changing its momentum.</w:t>
-            </w:r>
-          </w:p>
-          <w:p>
-            <w:pPr>
-              <w:rPr>
-                <w:rFonts w:ascii="Times New Roman" w:hAnsi="Times New Roman" w:cs="Times New Roman"/>
-                <w:sz w:val="24"/>
-                <w:szCs w:val="24"/>
-              </w:rPr>
-            </w:pPr>
-            <w:r>
-              <w:rPr>
-                <w:rFonts w:ascii="Times New Roman" w:hAnsi="Times New Roman" w:cs="Times New Roman"/>
-                <w:sz w:val="24"/>
-                <w:szCs w:val="24"/>
-              </w:rPr>
-              <w:t>These modules can be placed over others without replacing them.</w:t>
-            </w:r>
+              <w:t xml:space="preserve">Raises the index of the exponent in each term, effectively multiplying the polynomial by </w:t>
+            </w:r>
+            <m:oMath>
+              <m:r>
+                <w:rPr>
+                  <w:rFonts w:ascii="Cambria Math" w:hAnsi="Cambria Math" w:cs="Times New Roman"/>
+                  <w:sz w:val="24"/>
+                  <w:szCs w:val="24"/>
+                </w:rPr>
+                <m:t>x</m:t>
+              </m:r>
+            </m:oMath>
+            <w:r>
+              <w:rPr>
+                <w:rFonts w:ascii="Times New Roman" w:hAnsi="Times New Roman" w:cs="Times New Roman"/>
+                <w:sz w:val="24"/>
+                <w:szCs w:val="24"/>
+              </w:rPr>
+              <w:t>.</w:t>
+            </w:r>
+          </w:p>
+          <w:p>
+            <w:pPr>
+              <w:rPr>
+                <w:rFonts w:ascii="Times New Roman" w:hAnsi="Times New Roman" w:cs="Times New Roman"/>
+                <w:sz w:val="24"/>
+                <w:szCs w:val="24"/>
+              </w:rPr>
+            </w:pPr>
+            <w:r>
+              <w:rPr>
+                <w:rFonts w:ascii="Times New Roman" w:hAnsi="Times New Roman" w:cs="Times New Roman"/>
+                <w:sz w:val="24"/>
+                <w:szCs w:val="24"/>
+              </w:rPr>
+              <w:t xml:space="preserve">RAISE </w:t>
+            </w:r>
+            <m:oMath>
+              <m:r>
+                <w:rPr>
+                  <w:rFonts w:ascii="Cambria Math" w:hAnsi="Cambria Math" w:cs="Times New Roman"/>
+                  <w:sz w:val="24"/>
+                  <w:szCs w:val="24"/>
+                </w:rPr>
+                <m:t>[3</m:t>
+              </m:r>
+              <m:sSup>
+                <m:sSupPr>
+                  <m:ctrlPr>
+                    <w:rPr>
+                      <w:rFonts w:ascii="Cambria Math" w:hAnsi="Cambria Math" w:cs="Times New Roman"/>
+                      <w:i/>
+                      <w:sz w:val="24"/>
+                      <w:szCs w:val="24"/>
+                    </w:rPr>
+                  </m:ctrlPr>
+                </m:sSupPr>
+                <m:e>
+                  <m:r>
+                    <w:rPr>
+                      <w:rFonts w:ascii="Cambria Math" w:hAnsi="Cambria Math" w:cs="Times New Roman"/>
+                      <w:sz w:val="24"/>
+                      <w:szCs w:val="24"/>
+                    </w:rPr>
+                    <m:t>x</m:t>
+                  </m:r>
+                </m:e>
+                <m:sup>
+                  <m:r>
+                    <w:rPr>
+                      <w:rFonts w:ascii="Cambria Math" w:hAnsi="Cambria Math" w:cs="Times New Roman"/>
+                      <w:sz w:val="24"/>
+                      <w:szCs w:val="24"/>
+                    </w:rPr>
+                    <m:t>5</m:t>
+                  </m:r>
+                </m:sup>
+              </m:sSup>
+              <m:r>
+                <w:rPr>
+                  <w:rFonts w:ascii="Cambria Math" w:hAnsi="Cambria Math" w:cs="Times New Roman"/>
+                  <w:sz w:val="24"/>
+                  <w:szCs w:val="24"/>
+                </w:rPr>
+                <m:t>-7x+2] =  [3</m:t>
+              </m:r>
+              <m:sSup>
+                <m:sSupPr>
+                  <m:ctrlPr>
+                    <w:rPr>
+                      <w:rFonts w:ascii="Cambria Math" w:hAnsi="Cambria Math" w:cs="Times New Roman"/>
+                      <w:i/>
+                      <w:sz w:val="24"/>
+                      <w:szCs w:val="24"/>
+                    </w:rPr>
+                  </m:ctrlPr>
+                </m:sSupPr>
+                <m:e>
+                  <m:r>
+                    <w:rPr>
+                      <w:rFonts w:ascii="Cambria Math" w:hAnsi="Cambria Math" w:cs="Times New Roman"/>
+                      <w:sz w:val="24"/>
+                      <w:szCs w:val="24"/>
+                    </w:rPr>
+                    <m:t>x</m:t>
+                  </m:r>
+                </m:e>
+                <m:sup>
+                  <m:r>
+                    <w:rPr>
+                      <w:rFonts w:ascii="Cambria Math" w:hAnsi="Cambria Math" w:cs="Times New Roman"/>
+                      <w:sz w:val="24"/>
+                      <w:szCs w:val="24"/>
+                    </w:rPr>
+                    <m:t>6</m:t>
+                  </m:r>
+                </m:sup>
+              </m:sSup>
+              <m:r>
+                <w:rPr>
+                  <w:rFonts w:ascii="Cambria Math" w:hAnsi="Cambria Math" w:cs="Times New Roman"/>
+                  <w:sz w:val="24"/>
+                  <w:szCs w:val="24"/>
+                </w:rPr>
+                <m:t>-7</m:t>
+              </m:r>
+              <m:sSup>
+                <m:sSupPr>
+                  <m:ctrlPr>
+                    <w:rPr>
+                      <w:rFonts w:ascii="Cambria Math" w:hAnsi="Cambria Math" w:cs="Times New Roman"/>
+                      <w:i/>
+                      <w:sz w:val="24"/>
+                      <w:szCs w:val="24"/>
+                    </w:rPr>
+                  </m:ctrlPr>
+                </m:sSupPr>
+                <m:e>
+                  <m:r>
+                    <w:rPr>
+                      <w:rFonts w:ascii="Cambria Math" w:hAnsi="Cambria Math" w:cs="Times New Roman"/>
+                      <w:sz w:val="24"/>
+                      <w:szCs w:val="24"/>
+                    </w:rPr>
+                    <m:t>x</m:t>
+                  </m:r>
+                </m:e>
+                <m:sup>
+                  <m:r>
+                    <w:rPr>
+                      <w:rFonts w:ascii="Cambria Math" w:hAnsi="Cambria Math" w:cs="Times New Roman"/>
+                      <w:sz w:val="24"/>
+                      <w:szCs w:val="24"/>
+                    </w:rPr>
+                    <m:t>2</m:t>
+                  </m:r>
+                </m:sup>
+              </m:sSup>
+              <m:r>
+                <w:rPr>
+                  <w:rFonts w:ascii="Cambria Math" w:hAnsi="Cambria Math" w:cs="Times New Roman"/>
+                  <w:sz w:val="24"/>
+                  <w:szCs w:val="24"/>
+                </w:rPr>
+                <m:t>+2x]</m:t>
+              </m:r>
+            </m:oMath>
           </w:p>
         </w:tc>
       </w:tr>
@@ -380,7 +514,7 @@
                 <w:sz w:val="24"/>
                 <w:szCs w:val="24"/>
               </w:rPr>
-              <w:t>DER</w:t>
+              <w:t>LOWER</w:t>
             </w:r>
           </w:p>
         </w:tc>
@@ -402,7 +536,193 @@
                 <w:sz w:val="24"/>
                 <w:szCs w:val="24"/>
               </w:rPr>
-              <w:t>Takes derivative.</w:t>
+              <w:t>Lowers the index of the exponent in each term and discards the constant.</w:t>
+            </w:r>
+          </w:p>
+          <w:p>
+            <w:pPr>
+              <w:rPr>
+                <w:rFonts w:ascii="Times New Roman" w:hAnsi="Times New Roman" w:cs="Times New Roman"/>
+                <w:sz w:val="24"/>
+                <w:szCs w:val="24"/>
+              </w:rPr>
+            </w:pPr>
+            <w:r>
+              <w:rPr>
+                <w:rFonts w:ascii="Times New Roman" w:hAnsi="Times New Roman" w:cs="Times New Roman"/>
+                <w:sz w:val="24"/>
+                <w:szCs w:val="24"/>
+              </w:rPr>
+              <w:t xml:space="preserve">LOWER </w:t>
+            </w:r>
+            <m:oMath>
+              <m:d>
+                <m:dPr>
+                  <m:begChr m:val="["/>
+                  <m:endChr m:val="]"/>
+                  <m:ctrlPr>
+                    <w:rPr>
+                      <w:rFonts w:ascii="Cambria Math" w:hAnsi="Cambria Math" w:cs="Times New Roman"/>
+                      <w:i/>
+                      <w:sz w:val="24"/>
+                      <w:szCs w:val="24"/>
+                    </w:rPr>
+                  </m:ctrlPr>
+                </m:dPr>
+                <m:e>
+                  <m:r>
+                    <w:rPr>
+                      <w:rFonts w:ascii="Cambria Math" w:hAnsi="Cambria Math" w:cs="Times New Roman"/>
+                      <w:sz w:val="24"/>
+                      <w:szCs w:val="24"/>
+                    </w:rPr>
+                    <m:t>3</m:t>
+                  </m:r>
+                  <m:sSup>
+                    <m:sSupPr>
+                      <m:ctrlPr>
+                        <w:rPr>
+                          <w:rFonts w:ascii="Cambria Math" w:hAnsi="Cambria Math" w:cs="Times New Roman"/>
+                          <w:i/>
+                          <w:sz w:val="24"/>
+                          <w:szCs w:val="24"/>
+                        </w:rPr>
+                      </m:ctrlPr>
+                    </m:sSupPr>
+                    <m:e>
+                      <m:r>
+                        <w:rPr>
+                          <w:rFonts w:ascii="Cambria Math" w:hAnsi="Cambria Math" w:cs="Times New Roman"/>
+                          <w:sz w:val="24"/>
+                          <w:szCs w:val="24"/>
+                        </w:rPr>
+                        <m:t>x</m:t>
+                      </m:r>
+                    </m:e>
+                    <m:sup>
+                      <m:r>
+                        <w:rPr>
+                          <w:rFonts w:ascii="Cambria Math" w:hAnsi="Cambria Math" w:cs="Times New Roman"/>
+                          <w:sz w:val="24"/>
+                          <w:szCs w:val="24"/>
+                        </w:rPr>
+                        <m:t>5</m:t>
+                      </m:r>
+                    </m:sup>
+                  </m:sSup>
+                  <m:r>
+                    <w:rPr>
+                      <w:rFonts w:ascii="Cambria Math" w:hAnsi="Cambria Math" w:cs="Times New Roman"/>
+                      <w:sz w:val="24"/>
+                      <w:szCs w:val="24"/>
+                    </w:rPr>
+                    <m:t>-7x+2</m:t>
+                  </m:r>
+                </m:e>
+              </m:d>
+              <m:r>
+                <w:rPr>
+                  <w:rFonts w:ascii="Cambria Math" w:hAnsi="Cambria Math" w:cs="Times New Roman"/>
+                  <w:sz w:val="24"/>
+                  <w:szCs w:val="24"/>
+                </w:rPr>
+                <m:t>=  [3</m:t>
+              </m:r>
+              <m:sSup>
+                <m:sSupPr>
+                  <m:ctrlPr>
+                    <w:rPr>
+                      <w:rFonts w:ascii="Cambria Math" w:hAnsi="Cambria Math" w:cs="Times New Roman"/>
+                      <w:i/>
+                      <w:sz w:val="24"/>
+                      <w:szCs w:val="24"/>
+                    </w:rPr>
+                  </m:ctrlPr>
+                </m:sSupPr>
+                <m:e>
+                  <m:r>
+                    <w:rPr>
+                      <w:rFonts w:ascii="Cambria Math" w:hAnsi="Cambria Math" w:cs="Times New Roman"/>
+                      <w:sz w:val="24"/>
+                      <w:szCs w:val="24"/>
+                    </w:rPr>
+                    <m:t>x</m:t>
+                  </m:r>
+                </m:e>
+                <m:sup>
+                  <m:r>
+                    <w:rPr>
+                      <w:rFonts w:ascii="Cambria Math" w:hAnsi="Cambria Math" w:cs="Times New Roman"/>
+                      <w:sz w:val="24"/>
+                      <w:szCs w:val="24"/>
+                    </w:rPr>
+                    <m:t>4</m:t>
+                  </m:r>
+                </m:sup>
+              </m:sSup>
+              <m:r>
+                <w:rPr>
+                  <w:rFonts w:ascii="Cambria Math" w:hAnsi="Cambria Math" w:cs="Times New Roman"/>
+                  <w:sz w:val="24"/>
+                  <w:szCs w:val="24"/>
+                </w:rPr>
+                <m:t>-7]</m:t>
+              </m:r>
+            </m:oMath>
+            <w:r>
+              <w:rPr>
+                <w:rFonts w:ascii="Times New Roman" w:hAnsi="Times New Roman" w:cs="Times New Roman"/>
+                <w:sz w:val="24"/>
+                <w:szCs w:val="24"/>
+              </w:rPr>
+              <w:t xml:space="preserve">                         (Note that the constant is discarded.)</w:t>
+            </w:r>
+          </w:p>
+        </w:tc>
+      </w:tr>
+      <w:tr>
+        <w:tc>
+          <w:tcPr>
+            <w:tcW w:w="1696" w:type="dxa"/>
+          </w:tcPr>
+          <w:p>
+            <w:pPr>
+              <w:jc w:val="center"/>
+              <w:rPr>
+                <w:rFonts w:ascii="Times New Roman" w:hAnsi="Times New Roman" w:cs="Times New Roman"/>
+                <w:sz w:val="24"/>
+                <w:szCs w:val="24"/>
+              </w:rPr>
+            </w:pPr>
+            <w:r>
+              <w:rPr>
+                <w:rFonts w:ascii="Times New Roman" w:hAnsi="Times New Roman" w:cs="Times New Roman"/>
+                <w:sz w:val="24"/>
+                <w:szCs w:val="24"/>
+              </w:rPr>
+              <w:t>DER</w:t>
+            </w:r>
+          </w:p>
+        </w:tc>
+        <w:tc>
+          <w:tcPr>
+            <w:tcW w:w="9094" w:type="dxa"/>
+          </w:tcPr>
+          <w:p>
+            <w:pPr>
+              <w:rPr>
+                <w:rFonts w:ascii="Times New Roman" w:hAnsi="Times New Roman" w:cs="Times New Roman"/>
+                <w:sz w:val="24"/>
+                <w:szCs w:val="24"/>
+              </w:rPr>
+            </w:pPr>
+            <w:r>
+              <w:rPr>
+                <w:rFonts w:ascii="Times New Roman" w:hAnsi="Times New Roman" w:cs="Times New Roman"/>
+                <w:sz w:val="24"/>
+                <w:szCs w:val="24"/>
+              </w:rPr>
+              <w:t>Returns the derivative.</w:t>
             </w:r>
           </w:p>
         </w:tc>
@@ -811,367 +1131,21 @@
               <w:t>Returns the leading coefficient.</w:t>
             </w:r>
           </w:p>
-        </w:tc>
-      </w:tr>
-      <w:tr>
-        <w:tc>
-          <w:tcPr>
-            <w:tcW w:w="1696" w:type="dxa"/>
-          </w:tcPr>
-          <w:p>
-            <w:pPr>
-              <w:jc w:val="center"/>
-              <w:rPr>
-                <w:rFonts w:ascii="Times New Roman" w:hAnsi="Times New Roman" w:cs="Times New Roman"/>
-                <w:sz w:val="24"/>
-                <w:szCs w:val="24"/>
-              </w:rPr>
-            </w:pPr>
-            <w:r>
-              <w:rPr>
-                <w:rFonts w:ascii="Times New Roman" w:hAnsi="Times New Roman" w:cs="Times New Roman"/>
-                <w:sz w:val="24"/>
-                <w:szCs w:val="24"/>
-              </w:rPr>
-              <w:t>CONST</w:t>
-            </w:r>
-          </w:p>
-        </w:tc>
-        <w:tc>
-          <w:tcPr>
-            <w:tcW w:w="9094" w:type="dxa"/>
-          </w:tcPr>
-          <w:p>
-            <w:pPr>
-              <w:rPr>
-                <w:rFonts w:ascii="Times New Roman" w:hAnsi="Times New Roman" w:cs="Times New Roman"/>
-                <w:sz w:val="24"/>
-                <w:szCs w:val="24"/>
-              </w:rPr>
-            </w:pPr>
-            <w:r>
-              <w:rPr>
-                <w:rFonts w:ascii="Times New Roman" w:hAnsi="Times New Roman" w:cs="Times New Roman"/>
-                <w:sz w:val="24"/>
-                <w:szCs w:val="24"/>
-              </w:rPr>
-              <w:t>Returns the constant term.</w:t>
-            </w:r>
-          </w:p>
-        </w:tc>
-      </w:tr>
-      <w:tr>
-        <w:tc>
-          <w:tcPr>
-            <w:tcW w:w="1696" w:type="dxa"/>
-          </w:tcPr>
-          <w:p>
-            <w:pPr>
-              <w:jc w:val="center"/>
-              <w:rPr>
-                <w:rFonts w:ascii="Times New Roman" w:hAnsi="Times New Roman" w:cs="Times New Roman"/>
-                <w:sz w:val="24"/>
-                <w:szCs w:val="24"/>
-              </w:rPr>
-            </w:pPr>
-            <w:r>
-              <w:rPr>
-                <w:rFonts w:ascii="Times New Roman" w:hAnsi="Times New Roman" w:cs="Times New Roman"/>
-                <w:sz w:val="24"/>
-                <w:szCs w:val="24"/>
-              </w:rPr>
-              <w:t>RAISE</w:t>
-            </w:r>
-          </w:p>
-        </w:tc>
-        <w:tc>
-          <w:tcPr>
-            <w:tcW w:w="9094" w:type="dxa"/>
-          </w:tcPr>
-          <w:p>
-            <w:pPr>
-              <w:rPr>
-                <w:rFonts w:ascii="Times New Roman" w:hAnsi="Times New Roman" w:cs="Times New Roman"/>
-                <w:sz w:val="24"/>
-                <w:szCs w:val="24"/>
-              </w:rPr>
-            </w:pPr>
-            <w:r>
-              <w:rPr>
-                <w:rFonts w:ascii="Times New Roman" w:hAnsi="Times New Roman" w:cs="Times New Roman"/>
-                <w:sz w:val="24"/>
-                <w:szCs w:val="24"/>
-              </w:rPr>
-              <w:t xml:space="preserve">Raises the index of the exponent in each term, effectively multiplying the polynomial by </w:t>
-            </w:r>
-            <m:oMath>
-              <m:r>
-                <w:rPr>
-                  <w:rFonts w:ascii="Cambria Math" w:hAnsi="Cambria Math" w:cs="Times New Roman"/>
-                  <w:sz w:val="24"/>
-                  <w:szCs w:val="24"/>
-                </w:rPr>
-                <m:t>x</m:t>
-              </m:r>
-            </m:oMath>
-            <w:r>
-              <w:rPr>
-                <w:rFonts w:ascii="Times New Roman" w:hAnsi="Times New Roman" w:cs="Times New Roman"/>
-                <w:sz w:val="24"/>
-                <w:szCs w:val="24"/>
-              </w:rPr>
-              <w:t>.</w:t>
-            </w:r>
-          </w:p>
-          <w:p>
-            <w:pPr>
-              <w:rPr>
-                <w:rFonts w:ascii="Times New Roman" w:hAnsi="Times New Roman" w:cs="Times New Roman"/>
-                <w:sz w:val="24"/>
-                <w:szCs w:val="24"/>
-              </w:rPr>
-            </w:pPr>
-            <w:r>
-              <w:rPr>
-                <w:rFonts w:ascii="Times New Roman" w:hAnsi="Times New Roman" w:cs="Times New Roman"/>
-                <w:sz w:val="24"/>
-                <w:szCs w:val="24"/>
-              </w:rPr>
-              <w:t xml:space="preserve">RAISE </w:t>
-            </w:r>
-            <m:oMath>
-              <m:r>
-                <w:rPr>
-                  <w:rFonts w:ascii="Cambria Math" w:hAnsi="Cambria Math" w:cs="Times New Roman"/>
-                  <w:sz w:val="24"/>
-                  <w:szCs w:val="24"/>
-                </w:rPr>
-                <m:t>[</m:t>
-              </m:r>
-              <m:sSup>
-                <m:sSupPr>
-                  <m:ctrlPr>
-                    <w:rPr>
-                      <w:rFonts w:ascii="Cambria Math" w:hAnsi="Cambria Math" w:cs="Times New Roman"/>
-                      <w:i/>
-                      <w:sz w:val="24"/>
-                      <w:szCs w:val="24"/>
-                    </w:rPr>
-                  </m:ctrlPr>
-                </m:sSupPr>
-                <m:e>
-                  <m:r>
-                    <w:rPr>
-                      <w:rFonts w:ascii="Cambria Math" w:hAnsi="Cambria Math" w:cs="Times New Roman"/>
-                      <w:sz w:val="24"/>
-                      <w:szCs w:val="24"/>
-                    </w:rPr>
-                    <m:t>x</m:t>
-                  </m:r>
-                </m:e>
-                <m:sup>
-                  <m:r>
-                    <w:rPr>
-                      <w:rFonts w:ascii="Cambria Math" w:hAnsi="Cambria Math" w:cs="Times New Roman"/>
-                      <w:sz w:val="24"/>
-                      <w:szCs w:val="24"/>
-                    </w:rPr>
-                    <m:t>6</m:t>
-                  </m:r>
-                </m:sup>
-              </m:sSup>
-              <m:r>
-                <w:rPr>
-                  <w:rFonts w:ascii="Cambria Math" w:hAnsi="Cambria Math" w:cs="Times New Roman"/>
-                  <w:sz w:val="24"/>
-                  <w:szCs w:val="24"/>
-                </w:rPr>
-                <m:t>-2</m:t>
-              </m:r>
-              <m:sSup>
-                <m:sSupPr>
-                  <m:ctrlPr>
-                    <w:rPr>
-                      <w:rFonts w:ascii="Cambria Math" w:hAnsi="Cambria Math" w:cs="Times New Roman"/>
-                      <w:i/>
-                      <w:sz w:val="24"/>
-                      <w:szCs w:val="24"/>
-                    </w:rPr>
-                  </m:ctrlPr>
-                </m:sSupPr>
-                <m:e>
-                  <m:r>
-                    <w:rPr>
-                      <w:rFonts w:ascii="Cambria Math" w:hAnsi="Cambria Math" w:cs="Times New Roman"/>
-                      <w:sz w:val="24"/>
-                      <w:szCs w:val="24"/>
-                    </w:rPr>
-                    <m:t>x</m:t>
-                  </m:r>
-                </m:e>
-                <m:sup>
-                  <m:r>
-                    <w:rPr>
-                      <w:rFonts w:ascii="Cambria Math" w:hAnsi="Cambria Math" w:cs="Times New Roman"/>
-                      <w:sz w:val="24"/>
-                      <w:szCs w:val="24"/>
-                    </w:rPr>
-                    <m:t>3</m:t>
-                  </m:r>
-                </m:sup>
-              </m:sSup>
-              <m:r>
-                <w:rPr>
-                  <w:rFonts w:ascii="Cambria Math" w:hAnsi="Cambria Math" w:cs="Times New Roman"/>
-                  <w:sz w:val="24"/>
-                  <w:szCs w:val="24"/>
-                </w:rPr>
-                <m:t xml:space="preserve">+1] =  </m:t>
-              </m:r>
-              <m:sSup>
-                <m:sSupPr>
-                  <m:ctrlPr>
-                    <w:rPr>
-                      <w:rFonts w:ascii="Cambria Math" w:hAnsi="Cambria Math" w:cs="Times New Roman"/>
-                      <w:i/>
-                      <w:sz w:val="24"/>
-                      <w:szCs w:val="24"/>
-                    </w:rPr>
-                  </m:ctrlPr>
-                </m:sSupPr>
-                <m:e>
-                  <m:r>
-                    <w:rPr>
-                      <w:rFonts w:ascii="Cambria Math" w:hAnsi="Cambria Math" w:cs="Times New Roman"/>
-                      <w:sz w:val="24"/>
-                      <w:szCs w:val="24"/>
-                    </w:rPr>
-                    <m:t>[x</m:t>
-                  </m:r>
-                </m:e>
-                <m:sup>
-                  <m:r>
-                    <w:rPr>
-                      <w:rFonts w:ascii="Cambria Math" w:hAnsi="Cambria Math" w:cs="Times New Roman"/>
-                      <w:sz w:val="24"/>
-                      <w:szCs w:val="24"/>
-                    </w:rPr>
-                    <m:t>7</m:t>
-                  </m:r>
-                </m:sup>
-              </m:sSup>
-              <m:r>
-                <w:rPr>
-                  <w:rFonts w:ascii="Cambria Math" w:hAnsi="Cambria Math" w:cs="Times New Roman"/>
-                  <w:sz w:val="24"/>
-                  <w:szCs w:val="24"/>
-                </w:rPr>
-                <m:t>-2</m:t>
-              </m:r>
-              <m:sSup>
-                <m:sSupPr>
-                  <m:ctrlPr>
-                    <w:rPr>
-                      <w:rFonts w:ascii="Cambria Math" w:hAnsi="Cambria Math" w:cs="Times New Roman"/>
-                      <w:i/>
-                      <w:sz w:val="24"/>
-                      <w:szCs w:val="24"/>
-                    </w:rPr>
-                  </m:ctrlPr>
-                </m:sSupPr>
-                <m:e>
-                  <m:r>
-                    <w:rPr>
-                      <w:rFonts w:ascii="Cambria Math" w:hAnsi="Cambria Math" w:cs="Times New Roman"/>
-                      <w:sz w:val="24"/>
-                      <w:szCs w:val="24"/>
-                    </w:rPr>
-                    <m:t>x</m:t>
-                  </m:r>
-                </m:e>
-                <m:sup>
-                  <m:r>
-                    <w:rPr>
-                      <w:rFonts w:ascii="Cambria Math" w:hAnsi="Cambria Math" w:cs="Times New Roman"/>
-                      <w:sz w:val="24"/>
-                      <w:szCs w:val="24"/>
-                    </w:rPr>
-                    <m:t>4</m:t>
-                  </m:r>
-                </m:sup>
-              </m:sSup>
-              <m:r>
-                <w:rPr>
-                  <w:rFonts w:ascii="Cambria Math" w:hAnsi="Cambria Math" w:cs="Times New Roman"/>
-                  <w:sz w:val="24"/>
-                  <w:szCs w:val="24"/>
-                </w:rPr>
-                <m:t>+x]</m:t>
-              </m:r>
-            </m:oMath>
-          </w:p>
-        </w:tc>
-      </w:tr>
-      <w:tr>
-        <w:tc>
-          <w:tcPr>
-            <w:tcW w:w="1696" w:type="dxa"/>
-          </w:tcPr>
-          <w:p>
-            <w:pPr>
-              <w:jc w:val="center"/>
-              <w:rPr>
-                <w:rFonts w:ascii="Times New Roman" w:hAnsi="Times New Roman" w:cs="Times New Roman"/>
-                <w:sz w:val="24"/>
-                <w:szCs w:val="24"/>
-              </w:rPr>
-            </w:pPr>
-            <w:r>
-              <w:rPr>
-                <w:rFonts w:ascii="Times New Roman" w:hAnsi="Times New Roman" w:cs="Times New Roman"/>
-                <w:sz w:val="24"/>
-                <w:szCs w:val="24"/>
-              </w:rPr>
-              <w:t>LOWER</w:t>
-            </w:r>
-          </w:p>
-        </w:tc>
-        <w:tc>
-          <w:tcPr>
-            <w:tcW w:w="9094" w:type="dxa"/>
-          </w:tcPr>
-          <w:p>
-            <w:pPr>
-              <w:rPr>
-                <w:rFonts w:ascii="Times New Roman" w:hAnsi="Times New Roman" w:cs="Times New Roman"/>
-                <w:sz w:val="24"/>
-                <w:szCs w:val="24"/>
-              </w:rPr>
-            </w:pPr>
-            <w:r>
-              <w:rPr>
-                <w:rFonts w:ascii="Times New Roman" w:hAnsi="Times New Roman" w:cs="Times New Roman"/>
-                <w:sz w:val="24"/>
-                <w:szCs w:val="24"/>
-              </w:rPr>
-              <w:t>Lowers the index of the exponent in each term and discards the constant.</w:t>
-            </w:r>
-          </w:p>
-          <w:p>
-            <w:pPr>
-              <w:rPr>
-                <w:rFonts w:ascii="Times New Roman" w:hAnsi="Times New Roman" w:cs="Times New Roman"/>
-                <w:sz w:val="24"/>
-                <w:szCs w:val="24"/>
-              </w:rPr>
-            </w:pPr>
-            <w:r>
-              <w:rPr>
-                <w:rFonts w:ascii="Times New Roman" w:hAnsi="Times New Roman" w:cs="Times New Roman"/>
-                <w:sz w:val="24"/>
-                <w:szCs w:val="24"/>
-              </w:rPr>
-              <w:t xml:space="preserve">LOWER </w:t>
+          <w:p>
+            <w:pPr>
+              <w:rPr>
+                <w:rFonts w:ascii="Times New Roman" w:hAnsi="Times New Roman" w:cs="Times New Roman"/>
+                <w:sz w:val="24"/>
+                <w:szCs w:val="24"/>
+              </w:rPr>
+            </w:pPr>
+            <w:r>
+              <w:rPr>
+                <w:rFonts w:ascii="Times New Roman" w:hAnsi="Times New Roman" w:cs="Times New Roman"/>
+                <w:sz w:val="24"/>
+                <w:szCs w:val="24"/>
+              </w:rPr>
+              <w:t xml:space="preserve">LEAD </w:t>
             </w:r>
             <m:oMath>
               <m:d>
@@ -1194,7 +1168,7 @@
                       <w:sz w:val="24"/>
                       <w:szCs w:val="24"/>
                     </w:rPr>
-                    <m:t>5</m:t>
+                    <m:t>3</m:t>
                   </m:r>
                   <m:sSup>
                     <m:sSupPr>
@@ -1234,7 +1208,105 @@
                       <w:sz w:val="24"/>
                       <w:szCs w:val="24"/>
                     </w:rPr>
-                    <m:t>-3</m:t>
+                    <m:t>-7x+2</m:t>
+                  </m:r>
+                </m:e>
+              </m:d>
+              <m:r>
+                <w:rPr>
+                  <w:rFonts w:ascii="Cambria Math" w:hAnsi="Cambria Math" w:cs="Times New Roman"/>
+                  <w:sz w:val="24"/>
+                  <w:szCs w:val="24"/>
+                </w:rPr>
+                <m:t xml:space="preserve"> =  [3]</m:t>
+              </m:r>
+            </m:oMath>
+          </w:p>
+        </w:tc>
+      </w:tr>
+      <w:tr>
+        <w:tc>
+          <w:tcPr>
+            <w:tcW w:w="1696" w:type="dxa"/>
+          </w:tcPr>
+          <w:p>
+            <w:pPr>
+              <w:jc w:val="center"/>
+              <w:rPr>
+                <w:rFonts w:ascii="Times New Roman" w:hAnsi="Times New Roman" w:cs="Times New Roman"/>
+                <w:sz w:val="24"/>
+                <w:szCs w:val="24"/>
+              </w:rPr>
+            </w:pPr>
+            <w:r>
+              <w:rPr>
+                <w:rFonts w:ascii="Times New Roman" w:hAnsi="Times New Roman" w:cs="Times New Roman"/>
+                <w:sz w:val="24"/>
+                <w:szCs w:val="24"/>
+              </w:rPr>
+              <w:t>CONST</w:t>
+            </w:r>
+          </w:p>
+        </w:tc>
+        <w:tc>
+          <w:tcPr>
+            <w:tcW w:w="9094" w:type="dxa"/>
+          </w:tcPr>
+          <w:p>
+            <w:pPr>
+              <w:rPr>
+                <w:rFonts w:ascii="Times New Roman" w:hAnsi="Times New Roman" w:cs="Times New Roman"/>
+                <w:sz w:val="24"/>
+                <w:szCs w:val="24"/>
+              </w:rPr>
+            </w:pPr>
+            <w:r>
+              <w:rPr>
+                <w:rFonts w:ascii="Times New Roman" w:hAnsi="Times New Roman" w:cs="Times New Roman"/>
+                <w:sz w:val="24"/>
+                <w:szCs w:val="24"/>
+              </w:rPr>
+              <w:t>Returns the constant term.</w:t>
+            </w:r>
+          </w:p>
+          <w:p>
+            <w:pPr>
+              <w:rPr>
+                <w:rFonts w:ascii="Times New Roman" w:hAnsi="Times New Roman" w:cs="Times New Roman"/>
+                <w:sz w:val="24"/>
+                <w:szCs w:val="24"/>
+              </w:rPr>
+            </w:pPr>
+            <w:r>
+              <w:rPr>
+                <w:rFonts w:ascii="Times New Roman" w:hAnsi="Times New Roman" w:cs="Times New Roman"/>
+                <w:sz w:val="24"/>
+                <w:szCs w:val="24"/>
+              </w:rPr>
+              <w:t xml:space="preserve">CONST </w:t>
+            </w:r>
+            <m:oMath>
+              <m:d>
+                <m:dPr>
+                  <m:begChr m:val="["/>
+                  <m:endChr m:val="]"/>
+                  <m:ctrlPr>
+                    <w:rPr>
+                      <w:rFonts w:ascii="Cambria Math" w:hAnsi="Cambria Math" w:cs="Times New Roman"/>
+                      <w:i/>
+                      <w:sz w:val="24"/>
+                      <w:szCs w:val="24"/>
+                    </w:rPr>
+                  </m:ctrlPr>
+                </m:dPr>
+                <m:e>
+                  <m:r>
+                    <w:rPr>
+                      <w:rFonts w:ascii="Cambria Math" w:hAnsi="Cambria Math" w:cs="Times New Roman"/>
+                      <w:sz w:val="24"/>
+                      <w:szCs w:val="24"/>
+                    </w:rPr>
+                    <m:t>3</m:t>
                   </m:r>
                   <m:sSup>
                     <m:sSupPr>
@@ -1264,7 +1336,7 @@
                           <w:sz w:val="24"/>
                           <w:szCs w:val="24"/>
                         </w:rPr>
-                        <m:t>2</m:t>
+                        <m:t>5</m:t>
                       </m:r>
                     </m:sup>
                   </m:sSup>
@@ -1274,7 +1346,7 @@
                       <w:sz w:val="24"/>
                       <w:szCs w:val="24"/>
                     </w:rPr>
-                    <m:t>+1</m:t>
+                    <m:t>-7x+2</m:t>
                   </m:r>
                 </m:e>
               </m:d>
@@ -1284,47 +1356,7 @@
                   <w:sz w:val="24"/>
                   <w:szCs w:val="24"/>
                 </w:rPr>
-                <m:t>=  [5</m:t>
-              </m:r>
-              <m:sSup>
-                <m:sSupPr>
-                  <m:ctrlPr>
-                    <w:rPr>
-                      <w:rFonts w:ascii="Cambria Math" w:hAnsi="Cambria Math" w:cs="Times New Roman"/>
-                      <w:i/>
-                      <w:sz w:val="24"/>
-                      <w:szCs w:val="24"/>
-                    </w:rPr>
-                  </m:ctrlPr>
-                </m:sSupPr>
-                <m:e>
-                  <m:r>
-                    <w:rPr>
-                      <w:rFonts w:ascii="Cambria Math" w:hAnsi="Cambria Math" w:cs="Times New Roman"/>
-                      <w:sz w:val="24"/>
-                      <w:szCs w:val="24"/>
-                    </w:rPr>
-                    <m:t>x</m:t>
-                  </m:r>
-                </m:e>
-                <m:sup>
-                  <m:r>
-                    <w:rPr>
-                      <w:rFonts w:ascii="Cambria Math" w:hAnsi="Cambria Math" w:cs="Times New Roman"/>
-                      <w:sz w:val="24"/>
-                      <w:szCs w:val="24"/>
-                    </w:rPr>
-                    <m:t>4</m:t>
-                  </m:r>
-                </m:sup>
-              </m:sSup>
-              <m:r>
-                <w:rPr>
-                  <w:rFonts w:ascii="Cambria Math" w:hAnsi="Cambria Math" w:cs="Times New Roman"/>
-                  <w:sz w:val="24"/>
-                  <w:szCs w:val="24"/>
-                </w:rPr>
-                <m:t>-3x]</m:t>
+                <m:t xml:space="preserve"> =  [2]</m:t>
               </m:r>
             </m:oMath>
           </w:p>
@@ -1337,7 +1369,7 @@
           </w:tcPr>
           <w:p>
             <w:pPr>
-              <w:jc w:val="center"/>
+              <w:jc w:val="right"/>
               <w:rPr>
                 <w:rFonts w:ascii="Times New Roman" w:hAnsi="Times New Roman" w:cs="Times New Roman"/>
                 <w:sz w:val="24"/>
@@ -1372,39 +1404,7 @@
                 <w:sz w:val="24"/>
                 <w:szCs w:val="24"/>
               </w:rPr>
-              <w:t>Returns t</w:t>
-            </w:r>
-            <w:r>
-              <w:rPr>
-                <w:rFonts w:ascii="Times New Roman" w:hAnsi="Times New Roman" w:cs="Times New Roman"/>
-                <w:sz w:val="24"/>
-                <w:szCs w:val="24"/>
-              </w:rPr>
-              <w:t xml:space="preserve">he degree of the </w:t>
-            </w:r>
-            <w:r>
-              <w:rPr>
-                <w:rFonts w:ascii="Times New Roman" w:hAnsi="Times New Roman" w:cs="Times New Roman"/>
-                <w:sz w:val="24"/>
-                <w:szCs w:val="24"/>
-              </w:rPr>
-              <w:t>polynomial or</w:t>
-            </w:r>
-            <w:r>
-              <w:rPr>
-                <w:rFonts w:ascii="Times New Roman" w:hAnsi="Times New Roman" w:cs="Times New Roman"/>
-                <w:sz w:val="24"/>
-                <w:szCs w:val="24"/>
-              </w:rPr>
-              <w:t xml:space="preserve"> consumes</w:t>
-            </w:r>
-            <w:r>
-              <w:rPr>
-                <w:rFonts w:ascii="Times New Roman" w:hAnsi="Times New Roman" w:cs="Times New Roman"/>
-                <w:sz w:val="24"/>
-                <w:szCs w:val="24"/>
-              </w:rPr>
-              <w:t xml:space="preserve"> </w:t>
+              <w:t xml:space="preserve">Returns the degree of the polynomial or consumes </w:t>
             </w:r>
             <m:oMath>
               <m:r>
@@ -1631,23 +1631,7 @@
                 <w:sz w:val="24"/>
                 <w:szCs w:val="24"/>
               </w:rPr>
-              <w:t xml:space="preserve"> has no </w:t>
-            </w:r>
-            <w:r>
-              <w:rPr>
-                <w:rFonts w:ascii="Times New Roman" w:hAnsi="Times New Roman" w:cs="Times New Roman"/>
-                <w:sz w:val="24"/>
-                <w:szCs w:val="24"/>
-              </w:rPr>
-              <w:t>output and is instead consumed</w:t>
-            </w:r>
-            <w:r>
-              <w:rPr>
-                <w:rFonts w:ascii="Times New Roman" w:hAnsi="Times New Roman" w:cs="Times New Roman"/>
-                <w:sz w:val="24"/>
-                <w:szCs w:val="24"/>
-              </w:rPr>
-              <w:t>.</w:t>
+              <w:t xml:space="preserve"> is instead consumed.</w:t>
             </w:r>
           </w:p>
         </w:tc>
@@ -1749,8 +1733,99 @@
                 <w:sz w:val="24"/>
                 <w:szCs w:val="24"/>
               </w:rPr>
-              <w:t>Removes the leading term and returns what is left.</w:t>
-            </w:r>
+              <w:t>Returns what is left after removing the leading term.</w:t>
+            </w:r>
+          </w:p>
+          <w:p>
+            <w:pPr>
+              <w:rPr>
+                <w:rFonts w:ascii="Times New Roman" w:hAnsi="Times New Roman" w:cs="Times New Roman"/>
+                <w:sz w:val="24"/>
+                <w:szCs w:val="24"/>
+              </w:rPr>
+            </w:pPr>
+            <w:r>
+              <w:rPr>
+                <w:rFonts w:ascii="Times New Roman" w:hAnsi="Times New Roman" w:cs="Times New Roman"/>
+                <w:sz w:val="24"/>
+                <w:szCs w:val="24"/>
+              </w:rPr>
+              <w:t xml:space="preserve">TAKE </w:t>
+            </w:r>
+            <m:oMath>
+              <m:d>
+                <m:dPr>
+                  <m:begChr m:val="["/>
+                  <m:endChr m:val="]"/>
+                  <m:ctrlPr>
+                    <w:rPr>
+                      <w:rFonts w:ascii="Cambria Math" w:hAnsi="Cambria Math" w:cs="Times New Roman"/>
+                      <w:i/>
+                      <w:sz w:val="24"/>
+                      <w:szCs w:val="24"/>
+                    </w:rPr>
+                  </m:ctrlPr>
+                </m:dPr>
+                <m:e>
+                  <m:r>
+                    <w:rPr>
+                      <w:rFonts w:ascii="Cambria Math" w:hAnsi="Cambria Math" w:cs="Times New Roman"/>
+                      <w:sz w:val="24"/>
+                      <w:szCs w:val="24"/>
+                    </w:rPr>
+                    <m:t>3</m:t>
+                  </m:r>
+                  <m:sSup>
+                    <m:sSupPr>
+                      <m:ctrlPr>
+                        <w:rPr>
+                          <w:rFonts w:ascii="Cambria Math" w:hAnsi="Cambria Math" w:cs="Times New Roman"/>
+                          <w:i/>
+                          <w:sz w:val="24"/>
+                          <w:szCs w:val="24"/>
+                        </w:rPr>
+                      </m:ctrlPr>
+                    </m:sSupPr>
+                    <m:e>
+                      <m:r>
+                        <w:rPr>
+                          <w:rFonts w:ascii="Cambria Math" w:hAnsi="Cambria Math" w:cs="Times New Roman"/>
+                          <w:sz w:val="24"/>
+                          <w:szCs w:val="24"/>
+                        </w:rPr>
+                        <m:t>x</m:t>
+                      </m:r>
+                    </m:e>
+                    <m:sup>
+                      <m:r>
+                        <w:rPr>
+                          <w:rFonts w:ascii="Cambria Math" w:hAnsi="Cambria Math" w:cs="Times New Roman"/>
+                          <w:sz w:val="24"/>
+                          <w:szCs w:val="24"/>
+                        </w:rPr>
+                        <m:t>5</m:t>
+                      </m:r>
+                    </m:sup>
+                  </m:sSup>
+                  <m:r>
+                    <w:rPr>
+                      <w:rFonts w:ascii="Cambria Math" w:hAnsi="Cambria Math" w:cs="Times New Roman"/>
+                      <w:sz w:val="24"/>
+                      <w:szCs w:val="24"/>
+                    </w:rPr>
+                    <m:t>-7x+2</m:t>
+                  </m:r>
+                </m:e>
+              </m:d>
+              <m:r>
+                <w:rPr>
+                  <w:rFonts w:ascii="Cambria Math" w:hAnsi="Cambria Math" w:cs="Times New Roman"/>
+                  <w:sz w:val="24"/>
+                  <w:szCs w:val="24"/>
+                </w:rPr>
+                <m:t>=[-7x+2]</m:t>
+              </m:r>
+            </m:oMath>
           </w:p>
         </w:tc>
       </w:tr>
@@ -1861,15 +1936,7 @@
                 <w:sz w:val="24"/>
                 <w:szCs w:val="24"/>
               </w:rPr>
-              <w:t xml:space="preserve"> passes through POW it is transformed </w:t>
-            </w:r>
-            <w:r>
-              <w:rPr>
-                <w:rFonts w:ascii="Times New Roman" w:hAnsi="Times New Roman" w:cs="Times New Roman"/>
-                <w:sz w:val="24"/>
-                <w:szCs w:val="24"/>
-              </w:rPr>
-              <w:t xml:space="preserve">to </w:t>
+              <w:t xml:space="preserve"> passes through POW it is transformed to </w:t>
             </w:r>
             <m:oMath>
               <m:sSup>
@@ -2255,15 +2322,7 @@
                 <w:sz w:val="24"/>
                 <w:szCs w:val="24"/>
               </w:rPr>
-              <w:t>SUB</w:t>
-            </w:r>
-            <w:r>
-              <w:rPr>
-                <w:rFonts w:ascii="Times New Roman" w:hAnsi="Times New Roman" w:cs="Times New Roman"/>
-                <w:sz w:val="24"/>
-                <w:szCs w:val="24"/>
-              </w:rPr>
-              <w:t>S</w:t>
+              <w:t>SUBS</w:t>
             </w:r>
           </w:p>
         </w:tc>
@@ -2285,55 +2344,7 @@
                 <w:sz w:val="24"/>
                 <w:szCs w:val="24"/>
               </w:rPr>
-              <w:t xml:space="preserve">Consumes everything. After consuming </w:t>
-            </w:r>
-            <w:r>
-              <w:rPr>
-                <w:rFonts w:ascii="Times New Roman" w:hAnsi="Times New Roman" w:cs="Times New Roman"/>
-                <w:sz w:val="24"/>
-                <w:szCs w:val="24"/>
-              </w:rPr>
-              <w:t>both</w:t>
-            </w:r>
-            <w:r>
-              <w:rPr>
-                <w:rFonts w:ascii="Times New Roman" w:hAnsi="Times New Roman" w:cs="Times New Roman"/>
-                <w:sz w:val="24"/>
-                <w:szCs w:val="24"/>
-              </w:rPr>
-              <w:t xml:space="preserve"> a non-constant and a constant polynomial it </w:t>
-            </w:r>
-            <w:r>
-              <w:rPr>
-                <w:rFonts w:ascii="Times New Roman" w:hAnsi="Times New Roman" w:cs="Times New Roman"/>
-                <w:sz w:val="24"/>
-                <w:szCs w:val="24"/>
-              </w:rPr>
-              <w:t>returns</w:t>
-            </w:r>
-            <w:r>
-              <w:rPr>
-                <w:rFonts w:ascii="Times New Roman" w:hAnsi="Times New Roman" w:cs="Times New Roman"/>
-                <w:sz w:val="24"/>
-                <w:szCs w:val="24"/>
-              </w:rPr>
-              <w:t xml:space="preserve"> the value obtained by substituting</w:t>
-            </w:r>
-            <w:r>
-              <w:rPr>
-                <w:rFonts w:ascii="Times New Roman" w:hAnsi="Times New Roman" w:cs="Times New Roman"/>
-                <w:sz w:val="24"/>
-                <w:szCs w:val="24"/>
-              </w:rPr>
-              <w:t xml:space="preserve"> the constant in the polynomial</w:t>
-            </w:r>
-            <w:r>
-              <w:rPr>
-                <w:rFonts w:ascii="Times New Roman" w:hAnsi="Times New Roman" w:cs="Times New Roman"/>
-                <w:sz w:val="24"/>
-                <w:szCs w:val="24"/>
-              </w:rPr>
-              <w:t>.</w:t>
+              <w:t>Consumes everything. After consuming both a non-constant and a constant polynomial it returns the value obtained by substituting the constant in the polynomial.</w:t>
             </w:r>
           </w:p>
           <w:p>
@@ -2916,15 +2927,7 @@
                 <w:sz w:val="24"/>
                 <w:szCs w:val="24"/>
               </w:rPr>
-              <w:t xml:space="preserve">Consumes </w:t>
-            </w:r>
-            <w:r>
-              <w:rPr>
-                <w:rFonts w:ascii="Times New Roman" w:hAnsi="Times New Roman" w:cs="Times New Roman"/>
-                <w:sz w:val="24"/>
-                <w:szCs w:val="24"/>
-              </w:rPr>
-              <w:t xml:space="preserve">two polynomials, a visitor and a key, in either order. </w:t>
+              <w:t xml:space="preserve">Consumes two polynomials, a visitor and a key, in either order. </w:t>
             </w:r>
             <w:r>
               <w:rPr>
@@ -2933,13 +2936,6 @@
                 <w:szCs w:val="24"/>
               </w:rPr>
               <w:br/>
-            </w:r>
-            <w:r>
-              <w:rPr>
-                <w:rFonts w:ascii="Times New Roman" w:hAnsi="Times New Roman" w:cs="Times New Roman"/>
-                <w:sz w:val="24"/>
-                <w:szCs w:val="24"/>
-              </w:rPr>
               <w:t>If the key is [0] then the visitor is allowed to pass through.</w:t>
             </w:r>
           </w:p>
@@ -3317,23 +3313,7 @@
                 <w:sz w:val="24"/>
                 <w:szCs w:val="24"/>
               </w:rPr>
-              <w:t xml:space="preserve"> </w:t>
-            </w:r>
-            <w:r>
-              <w:rPr>
-                <w:rFonts w:ascii="Times New Roman" w:hAnsi="Times New Roman" w:cs="Times New Roman"/>
-                <w:sz w:val="24"/>
-                <w:szCs w:val="24"/>
-              </w:rPr>
-              <w:t xml:space="preserve"> </w:t>
-            </w:r>
-            <w:r>
-              <w:rPr>
-                <w:rFonts w:ascii="Times New Roman" w:hAnsi="Times New Roman" w:cs="Times New Roman"/>
-                <w:sz w:val="24"/>
-                <w:szCs w:val="24"/>
-              </w:rPr>
-              <w:t>both will be consumed.</w:t>
+              <w:t xml:space="preserve">  both will be consumed.</w:t>
             </w:r>
           </w:p>
         </w:tc>
@@ -3348,6 +3328,39 @@
         </w:rPr>
       </w:pPr>
     </w:p>
+    <w:p>
+      <w:pPr>
+        <w:rPr>
+          <w:rFonts w:ascii="Times New Roman" w:hAnsi="Times New Roman" w:cs="Times New Roman"/>
+          <w:sz w:val="24"/>
+          <w:szCs w:val="24"/>
+        </w:rPr>
+      </w:pPr>
+      <w:r>
+        <w:rPr>
+          <w:rFonts w:ascii="Times New Roman" w:hAnsi="Times New Roman" w:cs="Times New Roman"/>
+          <w:sz w:val="24"/>
+          <w:szCs w:val="24"/>
+        </w:rPr>
+        <w:t xml:space="preserve">UP, DOWN, LEFT, RIGHT push the polynomials in that direction. </w:t>
+      </w:r>
+      <w:r>
+        <w:rPr>
+          <w:rFonts w:ascii="Times New Roman" w:hAnsi="Times New Roman" w:cs="Times New Roman"/>
+          <w:sz w:val="24"/>
+          <w:szCs w:val="24"/>
+        </w:rPr>
+        <w:t>They can</w:t>
+      </w:r>
+      <w:r>
+        <w:rPr>
+          <w:rFonts w:ascii="Times New Roman" w:hAnsi="Times New Roman" w:cs="Times New Roman"/>
+          <w:sz w:val="24"/>
+          <w:szCs w:val="24"/>
+        </w:rPr>
+        <w:t xml:space="preserve"> be placed over other modules.</w:t>
+      </w:r>
+    </w:p>
     <w:sectPr>
       <w:pgSz w:w="12240" w:h="15840"/>
       <w:pgMar w:top="720" w:right="720" w:bottom="720" w:left="720" w:header="708" w:footer="708" w:gutter="0"/>
@@ -3359,7 +3372,7 @@
 </file>
 
 <file path=word/styles.xml><?xml version="1.0" encoding="utf-8"?>
-<w:styles xmlns:mc="http://schemas.openxmlformats.org/markup-compatibility/2006" xmlns:r="http://schemas.openxmlformats.org/officeDocument/2006/relationships" xmlns:w="http://schemas.openxmlformats.org/wordprocessingml/2006/main" xmlns:w14="http://schemas.microsoft.com/office/word/2010/wordml" xmlns:w15="http://schemas.microsoft.com/office/word/2012/wordml" xmlns:w16se="http://schemas.microsoft.com/office/word/2015/wordml/symex" mc:Ignorable="w14 w15 w16se">
+<w:styles xmlns:mc="http://schemas.openxmlformats.org/markup-compatibility/2006" xmlns:r="http://schemas.openxmlformats.org/officeDocument/2006/relationships" xmlns:w="http://schemas.openxmlformats.org/wordprocessingml/2006/main" xmlns:w14="http://schemas.microsoft.com/office/word/2010/wordml" xmlns:w15="http://schemas.microsoft.com/office/word/2012/wordml" xmlns:w16cex="http://schemas.microsoft.com/office/word/2018/wordml/cex" xmlns:w16cid="http://schemas.microsoft.com/office/word/2016/wordml/cid" xmlns:w16="http://schemas.microsoft.com/office/word/2018/wordml" xmlns:w16du="http://schemas.microsoft.com/office/word/2023/wordml/word16du" xmlns:w16sdtdh="http://schemas.microsoft.com/office/word/2020/wordml/sdtdatahash" xmlns:w16sdtfl="http://schemas.microsoft.com/office/word/2024/wordml/sdtformatlock" xmlns:w16se="http://schemas.microsoft.com/office/word/2015/wordml/symex" mc:Ignorable="w14 w15 w16se w16cid w16 w16cex w16sdtdh w16sdtfl w16du">
   <w:docDefaults>
     <w:rPrDefault>
       <w:rPr>
@@ -3375,7 +3388,7 @@
       </w:pPr>
     </w:pPrDefault>
   </w:docDefaults>
-  <w:latentStyles w:defLockedState="0" w:defUIPriority="99" w:defSemiHidden="0" w:defUnhideWhenUsed="0" w:defQFormat="0" w:count="371">
+  <w:latentStyles w:defLockedState="0" w:defUIPriority="99" w:defSemiHidden="0" w:defUnhideWhenUsed="0" w:defQFormat="0" w:count="376">
     <w:lsdException w:name="Normal" w:uiPriority="0" w:qFormat="1"/>
     <w:lsdException w:name="heading 1" w:uiPriority="9" w:qFormat="1"/>
     <w:lsdException w:name="heading 2" w:semiHidden="1" w:uiPriority="9" w:unhideWhenUsed="1" w:qFormat="1"/>
@@ -3747,6 +3760,11 @@
     <w:lsdException w:name="List Table 5 Dark Accent 6" w:uiPriority="50"/>
     <w:lsdException w:name="List Table 6 Colorful Accent 6" w:uiPriority="51"/>
     <w:lsdException w:name="List Table 7 Colorful Accent 6" w:uiPriority="52"/>
+    <w:lsdException w:name="Mention" w:semiHidden="1" w:unhideWhenUsed="1"/>
+    <w:lsdException w:name="Smart Hyperlink" w:semiHidden="1" w:unhideWhenUsed="1"/>
+    <w:lsdException w:name="Hashtag" w:semiHidden="1" w:unhideWhenUsed="1"/>
+    <w:lsdException w:name="Unresolved Mention" w:semiHidden="1" w:unhideWhenUsed="1"/>
+    <w:lsdException w:name="Smart Link" w:semiHidden="1" w:unhideWhenUsed="1"/>
   </w:latentStyles>
   <w:style w:type="paragraph" w:default="1" w:styleId="Normal">
     <w:name w:val="Normal"/>

</xml_diff>

<commit_message>
poly: added tutorials poly: added ui, save system, menus
</commit_message>
<xml_diff>
--- a/docs/manual.docx
+++ b/docs/manual.docx
@@ -205,7 +205,25 @@
                 <w:sz w:val="24"/>
                 <w:szCs w:val="24"/>
               </w:rPr>
-              <w:t>Paused if there is no OUT.</w:t>
+              <w:t xml:space="preserve">Paused if there is </w:t>
+            </w:r>
+            <w:proofErr w:type="gramStart"/>
+            <w:r>
+              <w:rPr>
+                <w:rFonts w:ascii="Times New Roman" w:hAnsi="Times New Roman" w:cs="Times New Roman"/>
+                <w:sz w:val="24"/>
+                <w:szCs w:val="24"/>
+              </w:rPr>
+              <w:t>no</w:t>
+            </w:r>
+            <w:proofErr w:type="gramEnd"/>
+            <w:r>
+              <w:rPr>
+                <w:rFonts w:ascii="Times New Roman" w:hAnsi="Times New Roman" w:cs="Times New Roman"/>
+                <w:sz w:val="24"/>
+                <w:szCs w:val="24"/>
+              </w:rPr>
+              <w:t xml:space="preserve"> OUT.</w:t>
             </w:r>
           </w:p>
           <w:p>
@@ -269,7 +287,33 @@
                 <w:sz w:val="24"/>
                 <w:szCs w:val="24"/>
               </w:rPr>
-              <w:t>Submits an answer.</w:t>
+              <w:t xml:space="preserve">Submits </w:t>
+            </w:r>
+            <w:proofErr w:type="gramStart"/>
+            <w:r>
+              <w:rPr>
+                <w:rFonts w:ascii="Times New Roman" w:hAnsi="Times New Roman" w:cs="Times New Roman"/>
+                <w:sz w:val="24"/>
+                <w:szCs w:val="24"/>
+              </w:rPr>
+              <w:t xml:space="preserve">an </w:t>
+            </w:r>
+            <w:r>
+              <w:rPr>
+                <w:rFonts w:ascii="Times New Roman" w:hAnsi="Times New Roman" w:cs="Times New Roman"/>
+                <w:sz w:val="24"/>
+                <w:szCs w:val="24"/>
+              </w:rPr>
+              <w:t>output</w:t>
+            </w:r>
+            <w:proofErr w:type="gramEnd"/>
+            <w:r>
+              <w:rPr>
+                <w:rFonts w:ascii="Times New Roman" w:hAnsi="Times New Roman" w:cs="Times New Roman"/>
+                <w:sz w:val="24"/>
+                <w:szCs w:val="24"/>
+              </w:rPr>
+              <w:t>.</w:t>
             </w:r>
             <w:r>
               <w:rPr>
@@ -675,7 +719,25 @@
                 <w:sz w:val="24"/>
                 <w:szCs w:val="24"/>
               </w:rPr>
-              <w:t xml:space="preserve">                         (Note that the constant is discarded.)</w:t>
+              <w:t xml:space="preserve">                      </w:t>
+            </w:r>
+            <w:proofErr w:type="gramStart"/>
+            <w:r>
+              <w:rPr>
+                <w:rFonts w:ascii="Times New Roman" w:hAnsi="Times New Roman" w:cs="Times New Roman"/>
+                <w:sz w:val="24"/>
+                <w:szCs w:val="24"/>
+              </w:rPr>
+              <w:t xml:space="preserve">   (</w:t>
+            </w:r>
+            <w:proofErr w:type="gramEnd"/>
+            <w:r>
+              <w:rPr>
+                <w:rFonts w:ascii="Times New Roman" w:hAnsi="Times New Roman" w:cs="Times New Roman"/>
+                <w:sz w:val="24"/>
+                <w:szCs w:val="24"/>
+              </w:rPr>
+              <w:t>Note that the constant is discarded.)</w:t>
             </w:r>
           </w:p>
         </w:tc>
@@ -1369,7 +1431,7 @@
           </w:tcPr>
           <w:p>
             <w:pPr>
-              <w:jc w:val="right"/>
+              <w:jc w:val="center"/>
               <w:rPr>
                 <w:rFonts w:ascii="Times New Roman" w:hAnsi="Times New Roman" w:cs="Times New Roman"/>
                 <w:sz w:val="24"/>
@@ -1678,7 +1740,15 @@
                 <w:sz w:val="24"/>
                 <w:szCs w:val="24"/>
               </w:rPr>
-              <w:t>Multiplies by -1.</w:t>
+              <w:t xml:space="preserve">Multiplies by </w:t>
+            </w:r>
+            <w:r>
+              <w:rPr>
+                <w:rFonts w:ascii="Times New Roman" w:hAnsi="Times New Roman" w:cs="Times New Roman"/>
+                <w:sz w:val="24"/>
+                <w:szCs w:val="24"/>
+              </w:rPr>
+              <w:t>-1 (negative one)</w:t>
             </w:r>
           </w:p>
         </w:tc>
@@ -1733,7 +1803,102 @@
                 <w:sz w:val="24"/>
                 <w:szCs w:val="24"/>
               </w:rPr>
-              <w:t>Returns what is left after removing the leading term.</w:t>
+              <w:t>For non-</w:t>
+            </w:r>
+            <w:proofErr w:type="gramStart"/>
+            <w:r>
+              <w:rPr>
+                <w:rFonts w:ascii="Times New Roman" w:hAnsi="Times New Roman" w:cs="Times New Roman"/>
+                <w:sz w:val="24"/>
+                <w:szCs w:val="24"/>
+              </w:rPr>
+              <w:t>constants:</w:t>
+            </w:r>
+            <w:proofErr w:type="gramEnd"/>
+            <w:r>
+              <w:rPr>
+                <w:rFonts w:ascii="Times New Roman" w:hAnsi="Times New Roman" w:cs="Times New Roman"/>
+                <w:sz w:val="24"/>
+                <w:szCs w:val="24"/>
+              </w:rPr>
+              <w:t xml:space="preserve"> returns what</w:t>
+            </w:r>
+            <w:r>
+              <w:rPr>
+                <w:rFonts w:ascii="Times New Roman" w:hAnsi="Times New Roman" w:cs="Times New Roman"/>
+                <w:sz w:val="24"/>
+                <w:szCs w:val="24"/>
+              </w:rPr>
+              <w:t xml:space="preserve"> what is left after </w:t>
+            </w:r>
+            <w:r>
+              <w:rPr>
+                <w:rFonts w:ascii="Times New Roman" w:hAnsi="Times New Roman" w:cs="Times New Roman"/>
+                <w:sz w:val="24"/>
+                <w:szCs w:val="24"/>
+              </w:rPr>
+              <w:t xml:space="preserve">taking away </w:t>
+            </w:r>
+            <w:r>
+              <w:rPr>
+                <w:rFonts w:ascii="Times New Roman" w:hAnsi="Times New Roman" w:cs="Times New Roman"/>
+                <w:sz w:val="24"/>
+                <w:szCs w:val="24"/>
+              </w:rPr>
+              <w:t>the leading term.</w:t>
+            </w:r>
+          </w:p>
+          <w:p>
+            <w:pPr>
+              <w:rPr>
+                <w:rFonts w:ascii="Times New Roman" w:hAnsi="Times New Roman" w:cs="Times New Roman"/>
+                <w:sz w:val="24"/>
+                <w:szCs w:val="24"/>
+              </w:rPr>
+            </w:pPr>
+            <w:r>
+              <w:rPr>
+                <w:rFonts w:ascii="Times New Roman" w:hAnsi="Times New Roman" w:cs="Times New Roman"/>
+                <w:sz w:val="24"/>
+                <w:szCs w:val="24"/>
+              </w:rPr>
+              <w:t xml:space="preserve">For </w:t>
+            </w:r>
+            <w:proofErr w:type="gramStart"/>
+            <w:r>
+              <w:rPr>
+                <w:rFonts w:ascii="Times New Roman" w:hAnsi="Times New Roman" w:cs="Times New Roman"/>
+                <w:sz w:val="24"/>
+                <w:szCs w:val="24"/>
+              </w:rPr>
+              <w:t>constants:</w:t>
+            </w:r>
+            <w:proofErr w:type="gramEnd"/>
+            <w:r>
+              <w:rPr>
+                <w:rFonts w:ascii="Times New Roman" w:hAnsi="Times New Roman" w:cs="Times New Roman"/>
+                <w:sz w:val="24"/>
+                <w:szCs w:val="24"/>
+              </w:rPr>
+              <w:t xml:space="preserve"> takes </w:t>
+            </w:r>
+            <w:proofErr w:type="gramStart"/>
+            <w:r>
+              <w:rPr>
+                <w:rFonts w:ascii="Times New Roman" w:hAnsi="Times New Roman" w:cs="Times New Roman"/>
+                <w:sz w:val="24"/>
+                <w:szCs w:val="24"/>
+              </w:rPr>
+              <w:t>reciprocal, or</w:t>
+            </w:r>
+            <w:proofErr w:type="gramEnd"/>
+            <w:r>
+              <w:rPr>
+                <w:rFonts w:ascii="Times New Roman" w:hAnsi="Times New Roman" w:cs="Times New Roman"/>
+                <w:sz w:val="24"/>
+                <w:szCs w:val="24"/>
+              </w:rPr>
+              <w:t xml:space="preserve"> consumes [0].</w:t>
             </w:r>
           </w:p>
           <w:p>
@@ -1827,6 +1992,148 @@
               </m:r>
             </m:oMath>
           </w:p>
+          <w:p>
+            <w:pPr>
+              <w:rPr>
+                <w:rFonts w:ascii="Times New Roman" w:hAnsi="Times New Roman" w:cs="Times New Roman"/>
+                <w:sz w:val="24"/>
+                <w:szCs w:val="24"/>
+              </w:rPr>
+            </w:pPr>
+            <w:r>
+              <w:rPr>
+                <w:rFonts w:ascii="Times New Roman" w:hAnsi="Times New Roman" w:cs="Times New Roman"/>
+                <w:sz w:val="24"/>
+                <w:szCs w:val="24"/>
+              </w:rPr>
+              <w:t xml:space="preserve">TAKE </w:t>
+            </w:r>
+            <m:oMath>
+              <m:d>
+                <m:dPr>
+                  <m:begChr m:val="["/>
+                  <m:endChr m:val="]"/>
+                  <m:ctrlPr>
+                    <w:rPr>
+                      <w:rFonts w:ascii="Cambria Math" w:hAnsi="Cambria Math" w:cs="Times New Roman"/>
+                      <w:i/>
+                      <w:sz w:val="24"/>
+                      <w:szCs w:val="24"/>
+                    </w:rPr>
+                  </m:ctrlPr>
+                </m:dPr>
+                <m:e>
+                  <m:r>
+                    <w:rPr>
+                      <w:rFonts w:ascii="Cambria Math" w:hAnsi="Cambria Math" w:cs="Times New Roman"/>
+                      <w:sz w:val="24"/>
+                      <w:szCs w:val="24"/>
+                    </w:rPr>
+                    <m:t>-3</m:t>
+                  </m:r>
+                </m:e>
+              </m:d>
+              <m:r>
+                <w:rPr>
+                  <w:rFonts w:ascii="Cambria Math" w:hAnsi="Cambria Math" w:cs="Times New Roman"/>
+                  <w:sz w:val="24"/>
+                  <w:szCs w:val="24"/>
+                </w:rPr>
+                <m:t xml:space="preserve">= </m:t>
+              </m:r>
+              <m:d>
+                <m:dPr>
+                  <m:begChr m:val="["/>
+                  <m:endChr m:val="]"/>
+                  <m:ctrlPr>
+                    <w:rPr>
+                      <w:rFonts w:ascii="Cambria Math" w:hAnsi="Cambria Math" w:cs="Times New Roman"/>
+                      <w:i/>
+                      <w:sz w:val="24"/>
+                      <w:szCs w:val="24"/>
+                    </w:rPr>
+                  </m:ctrlPr>
+                </m:dPr>
+                <m:e>
+                  <m:r>
+                    <w:rPr>
+                      <w:rFonts w:ascii="Cambria Math" w:hAnsi="Cambria Math" w:cs="Times New Roman"/>
+                      <w:sz w:val="24"/>
+                      <w:szCs w:val="24"/>
+                    </w:rPr>
+                    <m:t>-</m:t>
+                  </m:r>
+                  <m:f>
+                    <m:fPr>
+                      <m:ctrlPr>
+                        <w:rPr>
+                          <w:rFonts w:ascii="Cambria Math" w:hAnsi="Cambria Math" w:cs="Times New Roman"/>
+                          <w:i/>
+                          <w:sz w:val="24"/>
+                          <w:szCs w:val="24"/>
+                        </w:rPr>
+                      </m:ctrlPr>
+                    </m:fPr>
+                    <m:num>
+                      <m:r>
+                        <w:rPr>
+                          <w:rFonts w:ascii="Cambria Math" w:hAnsi="Cambria Math" w:cs="Times New Roman"/>
+                          <w:sz w:val="24"/>
+                          <w:szCs w:val="24"/>
+                        </w:rPr>
+                        <m:t>1</m:t>
+                      </m:r>
+                    </m:num>
+                    <m:den>
+                      <m:r>
+                        <w:rPr>
+                          <w:rFonts w:ascii="Cambria Math" w:hAnsi="Cambria Math" w:cs="Times New Roman"/>
+                          <w:sz w:val="24"/>
+                          <w:szCs w:val="24"/>
+                        </w:rPr>
+                        <m:t>3</m:t>
+                      </m:r>
+                    </m:den>
+                  </m:f>
+                </m:e>
+              </m:d>
+            </m:oMath>
+          </w:p>
+          <w:p>
+            <w:pPr>
+              <w:rPr>
+                <w:rFonts w:ascii="Times New Roman" w:hAnsi="Times New Roman" w:cs="Times New Roman"/>
+                <w:sz w:val="24"/>
+                <w:szCs w:val="24"/>
+              </w:rPr>
+            </w:pPr>
+            <w:r>
+              <w:rPr>
+                <w:rFonts w:ascii="Times New Roman" w:hAnsi="Times New Roman" w:cs="Times New Roman"/>
+                <w:sz w:val="24"/>
+                <w:szCs w:val="24"/>
+              </w:rPr>
+              <w:t xml:space="preserve">TAKE </w:t>
+            </w:r>
+            <m:oMath>
+              <m:r>
+                <w:rPr>
+                  <w:rFonts w:ascii="Cambria Math" w:hAnsi="Cambria Math" w:cs="Times New Roman"/>
+                  <w:sz w:val="24"/>
+                  <w:szCs w:val="24"/>
+                </w:rPr>
+                <m:t>[0]</m:t>
+              </m:r>
+            </m:oMath>
+            <w:r>
+              <w:rPr>
+                <w:rFonts w:ascii="Times New Roman" w:hAnsi="Times New Roman" w:cs="Times New Roman"/>
+                <w:sz w:val="24"/>
+                <w:szCs w:val="24"/>
+              </w:rPr>
+              <w:t xml:space="preserve"> is consumed.</w:t>
+            </w:r>
+          </w:p>
         </w:tc>
       </w:tr>
       <w:tr>
@@ -1918,7 +2225,23 @@
                 <w:sz w:val="24"/>
                 <w:szCs w:val="24"/>
               </w:rPr>
-              <w:t xml:space="preserve">When a nonnegative integer </w:t>
+              <w:t xml:space="preserve">When a </w:t>
+            </w:r>
+            <w:r>
+              <w:rPr>
+                <w:rFonts w:ascii="Times New Roman" w:hAnsi="Times New Roman" w:cs="Times New Roman"/>
+                <w:sz w:val="24"/>
+                <w:szCs w:val="24"/>
+              </w:rPr>
+              <w:t>positive</w:t>
+            </w:r>
+            <w:r>
+              <w:rPr>
+                <w:rFonts w:ascii="Times New Roman" w:hAnsi="Times New Roman" w:cs="Times New Roman"/>
+                <w:sz w:val="24"/>
+                <w:szCs w:val="24"/>
+              </w:rPr>
+              <w:t xml:space="preserve"> integer </w:t>
             </w:r>
             <m:oMath>
               <m:r>
@@ -2134,57 +2457,6 @@
                       <w:sz w:val="24"/>
                       <w:szCs w:val="24"/>
                     </w:rPr>
-                    <m:t>0</m:t>
-                  </m:r>
-                </m:e>
-              </m:d>
-              <m:r>
-                <w:rPr>
-                  <w:rFonts w:ascii="Cambria Math" w:hAnsi="Cambria Math" w:cs="Times New Roman"/>
-                  <w:sz w:val="24"/>
-                  <w:szCs w:val="24"/>
-                </w:rPr>
-                <m:t>=[1]</m:t>
-              </m:r>
-            </m:oMath>
-          </w:p>
-          <w:p>
-            <w:pPr>
-              <w:rPr>
-                <w:rFonts w:ascii="Times New Roman" w:hAnsi="Times New Roman" w:cs="Times New Roman"/>
-                <w:sz w:val="24"/>
-                <w:szCs w:val="24"/>
-              </w:rPr>
-            </w:pPr>
-            <w:r>
-              <w:rPr>
-                <w:rFonts w:ascii="Times New Roman" w:hAnsi="Times New Roman" w:cs="Times New Roman"/>
-                <w:sz w:val="24"/>
-                <w:szCs w:val="24"/>
-              </w:rPr>
-              <w:t xml:space="preserve">POW </w:t>
-            </w:r>
-            <m:oMath>
-              <m:d>
-                <m:dPr>
-                  <m:begChr m:val="["/>
-                  <m:endChr m:val="]"/>
-                  <m:ctrlPr>
-                    <w:rPr>
-                      <w:rFonts w:ascii="Cambria Math" w:hAnsi="Cambria Math" w:cs="Times New Roman"/>
-                      <w:i/>
-                      <w:sz w:val="24"/>
-                      <w:szCs w:val="24"/>
-                    </w:rPr>
-                  </m:ctrlPr>
-                </m:dPr>
-                <m:e>
-                  <m:r>
-                    <w:rPr>
-                      <w:rFonts w:ascii="Cambria Math" w:hAnsi="Cambria Math" w:cs="Times New Roman"/>
-                      <w:sz w:val="24"/>
-                      <w:szCs w:val="24"/>
-                    </w:rPr>
                     <m:t>-4</m:t>
                   </m:r>
                 </m:e>
@@ -2213,24 +2485,60 @@
                 <w:sz w:val="24"/>
                 <w:szCs w:val="24"/>
               </w:rPr>
-              <w:t>POW [-1/2]  = [-1/2]</w:t>
-            </w:r>
-          </w:p>
-          <w:p>
-            <w:pPr>
-              <w:rPr>
-                <w:rFonts w:ascii="Times New Roman" w:hAnsi="Times New Roman" w:cs="Times New Roman"/>
-                <w:sz w:val="24"/>
-                <w:szCs w:val="24"/>
-              </w:rPr>
-            </w:pPr>
-            <w:r>
-              <w:rPr>
-                <w:rFonts w:ascii="Times New Roman" w:hAnsi="Times New Roman" w:cs="Times New Roman"/>
-                <w:sz w:val="24"/>
-                <w:szCs w:val="24"/>
-              </w:rPr>
-              <w:t>POW [5/3]  is consumed.</w:t>
+              <w:t>POW [-1/2</w:t>
+            </w:r>
+            <w:proofErr w:type="gramStart"/>
+            <w:r>
+              <w:rPr>
+                <w:rFonts w:ascii="Times New Roman" w:hAnsi="Times New Roman" w:cs="Times New Roman"/>
+                <w:sz w:val="24"/>
+                <w:szCs w:val="24"/>
+              </w:rPr>
+              <w:t>]  =</w:t>
+            </w:r>
+            <w:proofErr w:type="gramEnd"/>
+            <w:r>
+              <w:rPr>
+                <w:rFonts w:ascii="Times New Roman" w:hAnsi="Times New Roman" w:cs="Times New Roman"/>
+                <w:sz w:val="24"/>
+                <w:szCs w:val="24"/>
+              </w:rPr>
+              <w:t xml:space="preserve"> [-1/2]</w:t>
+            </w:r>
+          </w:p>
+          <w:p>
+            <w:pPr>
+              <w:rPr>
+                <w:rFonts w:ascii="Times New Roman" w:hAnsi="Times New Roman" w:cs="Times New Roman"/>
+                <w:sz w:val="24"/>
+                <w:szCs w:val="24"/>
+              </w:rPr>
+            </w:pPr>
+            <w:r>
+              <w:rPr>
+                <w:rFonts w:ascii="Times New Roman" w:hAnsi="Times New Roman" w:cs="Times New Roman"/>
+                <w:sz w:val="24"/>
+                <w:szCs w:val="24"/>
+              </w:rPr>
+              <w:t>POW [5/3</w:t>
+            </w:r>
+            <w:proofErr w:type="gramStart"/>
+            <w:r>
+              <w:rPr>
+                <w:rFonts w:ascii="Times New Roman" w:hAnsi="Times New Roman" w:cs="Times New Roman"/>
+                <w:sz w:val="24"/>
+                <w:szCs w:val="24"/>
+              </w:rPr>
+              <w:t>]  is</w:t>
+            </w:r>
+            <w:proofErr w:type="gramEnd"/>
+            <w:r>
+              <w:rPr>
+                <w:rFonts w:ascii="Times New Roman" w:hAnsi="Times New Roman" w:cs="Times New Roman"/>
+                <w:sz w:val="24"/>
+                <w:szCs w:val="24"/>
+              </w:rPr>
+              <w:t xml:space="preserve"> consumed.</w:t>
             </w:r>
           </w:p>
           <w:p>
@@ -2684,16 +2992,15 @@
                 <w:sz w:val="24"/>
                 <w:szCs w:val="24"/>
               </w:rPr>
-              <w:t xml:space="preserve">Consumes and stores the first passing polynomial. </w:t>
-            </w:r>
-            <w:r>
-              <w:rPr>
-                <w:rFonts w:ascii="Times New Roman" w:hAnsi="Times New Roman" w:cs="Times New Roman"/>
-                <w:sz w:val="24"/>
-                <w:szCs w:val="24"/>
-              </w:rPr>
-              <w:br/>
-              <w:t>It then adds it to the next passing polynomial.</w:t>
+              <w:t>Consumes and stores the first passing polynomial</w:t>
+            </w:r>
+            <w:r>
+              <w:rPr>
+                <w:rFonts w:ascii="Times New Roman" w:hAnsi="Times New Roman" w:cs="Times New Roman"/>
+                <w:sz w:val="24"/>
+                <w:szCs w:val="24"/>
+              </w:rPr>
+              <w:t>, then adds it to the next.</w:t>
             </w:r>
           </w:p>
           <w:p>
@@ -2936,7 +3243,15 @@
                 <w:szCs w:val="24"/>
               </w:rPr>
               <w:br/>
-              <w:t>If the key is [0] then the visitor is allowed to pass through.</w:t>
+              <w:t>If the key is [0] then the visitor is allowed to pass through</w:t>
+            </w:r>
+            <w:r>
+              <w:rPr>
+                <w:rFonts w:ascii="Times New Roman" w:hAnsi="Times New Roman" w:cs="Times New Roman"/>
+                <w:sz w:val="24"/>
+                <w:szCs w:val="24"/>
+              </w:rPr>
+              <w:t>.</w:t>
             </w:r>
           </w:p>
           <w:p>
@@ -3319,15 +3634,6 @@
         </w:tc>
       </w:tr>
     </w:tbl>
-    <w:p>
-      <w:pPr>
-        <w:rPr>
-          <w:rFonts w:ascii="Times New Roman" w:hAnsi="Times New Roman" w:cs="Times New Roman"/>
-          <w:sz w:val="24"/>
-          <w:szCs w:val="24"/>
-        </w:rPr>
-      </w:pPr>
-    </w:p>
     <w:p>
       <w:pPr>
         <w:rPr>

</xml_diff>

<commit_message>
added a few more nice puzzles
</commit_message>
<xml_diff>
--- a/docs/manual.docx
+++ b/docs/manual.docx
@@ -2,73 +2,6 @@
 <file path=word/document.xml><?xml version="1.0" encoding="utf-8"?>
 <w:document xmlns:wpc="http://schemas.microsoft.com/office/word/2010/wordprocessingCanvas" xmlns:cx="http://schemas.microsoft.com/office/drawing/2014/chartex" xmlns:cx1="http://schemas.microsoft.com/office/drawing/2015/9/8/chartex" xmlns:cx2="http://schemas.microsoft.com/office/drawing/2015/10/21/chartex" xmlns:cx3="http://schemas.microsoft.com/office/drawing/2016/5/9/chartex" xmlns:cx4="http://schemas.microsoft.com/office/drawing/2016/5/10/chartex" xmlns:cx5="http://schemas.microsoft.com/office/drawing/2016/5/11/chartex" xmlns:cx6="http://schemas.microsoft.com/office/drawing/2016/5/12/chartex" xmlns:cx7="http://schemas.microsoft.com/office/drawing/2016/5/13/chartex" xmlns:cx8="http://schemas.microsoft.com/office/drawing/2016/5/14/chartex" xmlns:mc="http://schemas.openxmlformats.org/markup-compatibility/2006" xmlns:aink="http://schemas.microsoft.com/office/drawing/2016/ink" xmlns:am3d="http://schemas.microsoft.com/office/drawing/2017/model3d" xmlns:o="urn:schemas-microsoft-com:office:office" xmlns:oel="http://schemas.microsoft.com/office/2019/extlst" xmlns:r="http://schemas.openxmlformats.org/officeDocument/2006/relationships" xmlns:m="http://schemas.openxmlformats.org/officeDocument/2006/math" xmlns:v="urn:schemas-microsoft-com:vml" xmlns:wp14="http://schemas.microsoft.com/office/word/2010/wordprocessingDrawing" xmlns:wp="http://schemas.openxmlformats.org/drawingml/2006/wordprocessingDrawing" xmlns:w10="urn:schemas-microsoft-com:office:word" xmlns:w="http://schemas.openxmlformats.org/wordprocessingml/2006/main" xmlns:w14="http://schemas.microsoft.com/office/word/2010/wordml" xmlns:w15="http://schemas.microsoft.com/office/word/2012/wordml" xmlns:w16cex="http://schemas.microsoft.com/office/word/2018/wordml/cex" xmlns:w16cid="http://schemas.microsoft.com/office/word/2016/wordml/cid" xmlns:w16="http://schemas.microsoft.com/office/word/2018/wordml" xmlns:w16du="http://schemas.microsoft.com/office/word/2023/wordml/word16du" xmlns:w16sdtdh="http://schemas.microsoft.com/office/word/2020/wordml/sdtdatahash" xmlns:w16sdtfl="http://schemas.microsoft.com/office/word/2024/wordml/sdtformatlock" xmlns:w16se="http://schemas.microsoft.com/office/word/2015/wordml/symex" xmlns:wpg="http://schemas.microsoft.com/office/word/2010/wordprocessingGroup" xmlns:wpi="http://schemas.microsoft.com/office/word/2010/wordprocessingInk" xmlns:wne="http://schemas.microsoft.com/office/word/2006/wordml" xmlns:wps="http://schemas.microsoft.com/office/word/2010/wordprocessingShape" mc:Ignorable="w14 w15 w16se w16cid w16 w16cex w16sdtdh w16sdtfl w16du wp14">
   <w:body>
-    <w:p>
-      <w:pPr>
-        <w:rPr>
-          <w:rFonts w:ascii="Times New Roman" w:hAnsi="Times New Roman" w:cs="Times New Roman"/>
-          <w:sz w:val="24"/>
-          <w:szCs w:val="24"/>
-        </w:rPr>
-      </w:pPr>
-      <w:r>
-        <w:rPr>
-          <w:rFonts w:ascii="Times New Roman" w:hAnsi="Times New Roman" w:cs="Times New Roman"/>
-          <w:b/>
-          <w:sz w:val="24"/>
-          <w:szCs w:val="24"/>
-        </w:rPr>
-        <w:t>Objective</w:t>
-      </w:r>
-      <w:r>
-        <w:rPr>
-          <w:rFonts w:ascii="Times New Roman" w:hAnsi="Times New Roman" w:cs="Times New Roman"/>
-          <w:b/>
-          <w:sz w:val="24"/>
-          <w:szCs w:val="24"/>
-        </w:rPr>
-        <w:t xml:space="preserve">: </w:t>
-      </w:r>
-      <w:r>
-        <w:rPr>
-          <w:rFonts w:ascii="Times New Roman" w:hAnsi="Times New Roman" w:cs="Times New Roman"/>
-          <w:sz w:val="24"/>
-          <w:szCs w:val="24"/>
-        </w:rPr>
-        <w:t>Pass inputs from IN</w:t>
-      </w:r>
-      <w:r>
-        <w:rPr>
-          <w:rFonts w:ascii="Times New Roman" w:hAnsi="Times New Roman" w:cs="Times New Roman"/>
-          <w:sz w:val="24"/>
-          <w:szCs w:val="24"/>
-        </w:rPr>
-        <w:t xml:space="preserve">, transform then </w:t>
-      </w:r>
-      <w:r>
-        <w:rPr>
-          <w:rFonts w:ascii="Times New Roman" w:hAnsi="Times New Roman" w:cs="Times New Roman"/>
-          <w:sz w:val="24"/>
-          <w:szCs w:val="24"/>
-        </w:rPr>
-        <w:t>correctly</w:t>
-      </w:r>
-      <w:r>
-        <w:rPr>
-          <w:rFonts w:ascii="Times New Roman" w:hAnsi="Times New Roman" w:cs="Times New Roman"/>
-          <w:sz w:val="24"/>
-          <w:szCs w:val="24"/>
-        </w:rPr>
-        <w:t>, then move them to</w:t>
-      </w:r>
-      <w:r>
-        <w:rPr>
-          <w:rFonts w:ascii="Times New Roman" w:hAnsi="Times New Roman" w:cs="Times New Roman"/>
-          <w:sz w:val="24"/>
-          <w:szCs w:val="24"/>
-        </w:rPr>
-        <w:t xml:space="preserve"> OUT.</w:t>
-      </w:r>
-    </w:p>
     <w:p>
       <w:pPr>
         <w:jc w:val="center"/>
@@ -3128,7 +3061,7 @@
                       <w:sz w:val="24"/>
                       <w:szCs w:val="24"/>
                     </w:rPr>
-                    <m:t>2</m:t>
+                    <m:t>3</m:t>
                   </m:r>
                 </m:sup>
               </m:sSup>
@@ -3634,6 +3567,15 @@
         </w:tc>
       </w:tr>
     </w:tbl>
+    <w:p>
+      <w:pPr>
+        <w:rPr>
+          <w:rFonts w:ascii="Times New Roman" w:hAnsi="Times New Roman" w:cs="Times New Roman"/>
+          <w:sz w:val="24"/>
+          <w:szCs w:val="24"/>
+        </w:rPr>
+      </w:pPr>
+    </w:p>
     <w:p>
       <w:pPr>
         <w:rPr>

</xml_diff>